<commit_message>
Alteration of table in tutorial 1
</commit_message>
<xml_diff>
--- a/Analysis Tutorials/MA10207T1/Tutorial1.docx
+++ b/Analysis Tutorials/MA10207T1/Tutorial1.docx
@@ -826,419 +826,227 @@
         <w:t xml:space="preserve">:</w:t>
       </w:r>
     </w:p>
-    <w:tbl>
-      <w:tblPr>
-        <w:tblStyle w:val="Table"/>
-        <w:tblW w:type="auto" w:w="0"/>
-        <w:tblLook w:firstRow="1" w:lastRow="0" w:firstColumn="0" w:lastColumn="0" w:noHBand="0" w:noVBand="0" w:val="0020"/>
-      </w:tblPr>
-      <w:tblGrid>
-        <w:gridCol w:w="1584"/>
-        <w:gridCol w:w="1584"/>
-        <w:gridCol w:w="1584"/>
-        <w:gridCol w:w="1584"/>
-        <w:gridCol w:w="1584"/>
-      </w:tblGrid>
-      <w:tr>
-        <w:trPr>
-          <w:tblHeader w:val="true"/>
-        </w:trPr>
-        <w:tc>
-          <w:tcPr/>
-          <w:p>
-            <w:pPr>
-              <w:pStyle w:val="Compact"/>
-              <w:jc w:val="center"/>
-            </w:pPr>
-            <m:oMath>
-              <m:r>
-                <m:t>P</m:t>
-              </m:r>
-            </m:oMath>
-          </w:p>
-        </w:tc>
-        <w:tc>
-          <w:tcPr/>
-          <w:p>
-            <w:pPr>
-              <w:pStyle w:val="Compact"/>
-              <w:jc w:val="center"/>
-            </w:pPr>
-            <m:oMath>
-              <m:r>
-                <m:t>Q</m:t>
-              </m:r>
-            </m:oMath>
-          </w:p>
-        </w:tc>
-        <w:tc>
-          <w:tcPr/>
-          <w:p>
-            <w:pPr>
-              <w:pStyle w:val="Compact"/>
-              <w:jc w:val="center"/>
-            </w:pPr>
-            <m:oMath>
-              <m:r>
-                <m:t>P</m:t>
-              </m:r>
-              <m:r>
-                <m:rPr>
-                  <m:sty m:val="p"/>
-                </m:rPr>
-                <m:t>⇒</m:t>
-              </m:r>
-              <m:r>
-                <m:t>Q</m:t>
-              </m:r>
-            </m:oMath>
-          </w:p>
-        </w:tc>
-        <w:tc>
-          <w:tcPr/>
-          <w:p>
-            <w:pPr>
-              <w:pStyle w:val="Compact"/>
-              <w:jc w:val="center"/>
-            </w:pPr>
-            <m:oMath>
-              <m:r>
-                <m:rPr>
-                  <m:sty m:val="p"/>
-                </m:rPr>
-                <m:t>¬</m:t>
-              </m:r>
-              <m:r>
-                <m:t>P</m:t>
-              </m:r>
-            </m:oMath>
-          </w:p>
-        </w:tc>
-        <w:tc>
-          <w:tcPr/>
-          <w:p>
-            <w:pPr>
-              <w:pStyle w:val="Compact"/>
-              <w:jc w:val="center"/>
-            </w:pPr>
-            <m:oMath>
-              <m:r>
-                <m:rPr>
-                  <m:sty m:val="p"/>
-                </m:rPr>
-                <m:t>¬</m:t>
-              </m:r>
-              <m:r>
-                <m:t>P</m:t>
-              </m:r>
-              <m:r>
-                <m:t> </m:t>
-              </m:r>
-              <m:r>
-                <m:rPr>
-                  <m:sty m:val="p"/>
-                </m:rPr>
-                <m:t>∨</m:t>
-              </m:r>
-              <m:r>
-                <m:t>Q</m:t>
-              </m:r>
-            </m:oMath>
-          </w:p>
-        </w:tc>
-      </w:tr>
-      <w:tr>
-        <w:tc>
-          <w:tcPr/>
-          <w:p>
-            <w:pPr>
-              <w:pStyle w:val="Compact"/>
-              <w:jc w:val="center"/>
-            </w:pPr>
-            <m:oMath>
-              <m:r>
-                <m:t>T</m:t>
-              </m:r>
-            </m:oMath>
-          </w:p>
-        </w:tc>
-        <w:tc>
-          <w:tcPr/>
-          <w:p>
-            <w:pPr>
-              <w:pStyle w:val="Compact"/>
-              <w:jc w:val="center"/>
-            </w:pPr>
-            <m:oMath>
-              <m:r>
-                <m:t>T</m:t>
-              </m:r>
-            </m:oMath>
-          </w:p>
-        </w:tc>
-        <w:tc>
-          <w:tcPr/>
-          <w:p>
-            <w:pPr>
-              <w:pStyle w:val="Compact"/>
-              <w:jc w:val="center"/>
-            </w:pPr>
-            <m:oMath>
-              <m:r>
-                <m:t>T</m:t>
-              </m:r>
-            </m:oMath>
-          </w:p>
-        </w:tc>
-        <w:tc>
-          <w:tcPr/>
-          <w:p>
-            <w:pPr>
-              <w:pStyle w:val="Compact"/>
-              <w:jc w:val="center"/>
-            </w:pPr>
-            <m:oMath>
-              <m:r>
-                <m:t>F</m:t>
-              </m:r>
-            </m:oMath>
-          </w:p>
-        </w:tc>
-        <w:tc>
-          <w:tcPr/>
-          <w:p>
-            <w:pPr>
-              <w:pStyle w:val="Compact"/>
-              <w:jc w:val="center"/>
-            </w:pPr>
-            <m:oMath>
-              <m:r>
-                <m:t>T</m:t>
-              </m:r>
-            </m:oMath>
-          </w:p>
-        </w:tc>
-      </w:tr>
-      <w:tr>
-        <w:tc>
-          <w:tcPr/>
-          <w:p>
-            <w:pPr>
-              <w:pStyle w:val="Compact"/>
-              <w:jc w:val="center"/>
-            </w:pPr>
-            <m:oMath>
-              <m:r>
-                <m:t>T</m:t>
-              </m:r>
-            </m:oMath>
-          </w:p>
-        </w:tc>
-        <w:tc>
-          <w:tcPr/>
-          <w:p>
-            <w:pPr>
-              <w:pStyle w:val="Compact"/>
-              <w:jc w:val="center"/>
-            </w:pPr>
-            <m:oMath>
-              <m:r>
-                <m:t>F</m:t>
-              </m:r>
-            </m:oMath>
-          </w:p>
-        </w:tc>
-        <w:tc>
-          <w:tcPr/>
-          <w:p>
-            <w:pPr>
-              <w:pStyle w:val="Compact"/>
-              <w:jc w:val="center"/>
-            </w:pPr>
-            <m:oMath>
-              <m:r>
-                <m:t>F</m:t>
-              </m:r>
-            </m:oMath>
-          </w:p>
-        </w:tc>
-        <w:tc>
-          <w:tcPr/>
-          <w:p>
-            <w:pPr>
-              <w:pStyle w:val="Compact"/>
-              <w:jc w:val="center"/>
-            </w:pPr>
-            <m:oMath>
-              <m:r>
-                <m:t>F</m:t>
-              </m:r>
-            </m:oMath>
-          </w:p>
-        </w:tc>
-        <w:tc>
-          <w:tcPr/>
-          <w:p>
-            <w:pPr>
-              <w:pStyle w:val="Compact"/>
-              <w:jc w:val="center"/>
-            </w:pPr>
-            <m:oMath>
-              <m:r>
-                <m:t>F</m:t>
-              </m:r>
-            </m:oMath>
-          </w:p>
-        </w:tc>
-      </w:tr>
-      <w:tr>
-        <w:tc>
-          <w:tcPr/>
-          <w:p>
-            <w:pPr>
-              <w:pStyle w:val="Compact"/>
-              <w:jc w:val="center"/>
-            </w:pPr>
-            <m:oMath>
-              <m:r>
-                <m:t>F</m:t>
-              </m:r>
-            </m:oMath>
-          </w:p>
-        </w:tc>
-        <w:tc>
-          <w:tcPr/>
-          <w:p>
-            <w:pPr>
-              <w:pStyle w:val="Compact"/>
-              <w:jc w:val="center"/>
-            </w:pPr>
-            <m:oMath>
-              <m:r>
-                <m:t>T</m:t>
-              </m:r>
-            </m:oMath>
-          </w:p>
-        </w:tc>
-        <w:tc>
-          <w:tcPr/>
-          <w:p>
-            <w:pPr>
-              <w:pStyle w:val="Compact"/>
-              <w:jc w:val="center"/>
-            </w:pPr>
-            <m:oMath>
-              <m:r>
-                <m:t>T</m:t>
-              </m:r>
-            </m:oMath>
-          </w:p>
-        </w:tc>
-        <w:tc>
-          <w:tcPr/>
-          <w:p>
-            <w:pPr>
-              <w:pStyle w:val="Compact"/>
-              <w:jc w:val="center"/>
-            </w:pPr>
-            <m:oMath>
-              <m:r>
-                <m:t>T</m:t>
-              </m:r>
-            </m:oMath>
-          </w:p>
-        </w:tc>
-        <w:tc>
-          <w:tcPr/>
-          <w:p>
-            <w:pPr>
-              <w:pStyle w:val="Compact"/>
-              <w:jc w:val="center"/>
-            </w:pPr>
-            <m:oMath>
-              <m:r>
-                <m:t>T</m:t>
-              </m:r>
-            </m:oMath>
-          </w:p>
-        </w:tc>
-      </w:tr>
-      <w:tr>
-        <w:tc>
-          <w:tcPr/>
-          <w:p>
-            <w:pPr>
-              <w:pStyle w:val="Compact"/>
-              <w:jc w:val="center"/>
-            </w:pPr>
-            <m:oMath>
-              <m:r>
-                <m:t>F</m:t>
-              </m:r>
-            </m:oMath>
-          </w:p>
-        </w:tc>
-        <w:tc>
-          <w:tcPr/>
-          <w:p>
-            <w:pPr>
-              <w:pStyle w:val="Compact"/>
-              <w:jc w:val="center"/>
-            </w:pPr>
-            <m:oMath>
-              <m:r>
-                <m:t>F</m:t>
-              </m:r>
-            </m:oMath>
-          </w:p>
-        </w:tc>
-        <w:tc>
-          <w:tcPr/>
-          <w:p>
-            <w:pPr>
-              <w:pStyle w:val="Compact"/>
-              <w:jc w:val="center"/>
-            </w:pPr>
-            <m:oMath>
-              <m:r>
-                <m:t>T</m:t>
-              </m:r>
-            </m:oMath>
-          </w:p>
-        </w:tc>
-        <w:tc>
-          <w:tcPr/>
-          <w:p>
-            <w:pPr>
-              <w:pStyle w:val="Compact"/>
-              <w:jc w:val="center"/>
-            </w:pPr>
-            <m:oMath>
-              <m:r>
-                <m:t>T</m:t>
-              </m:r>
-            </m:oMath>
-          </w:p>
-        </w:tc>
-        <w:tc>
-          <w:tcPr/>
-          <w:p>
-            <w:pPr>
-              <w:pStyle w:val="Compact"/>
-              <w:jc w:val="center"/>
-            </w:pPr>
-            <m:oMath>
-              <m:r>
-                <m:t>T</m:t>
-              </m:r>
-            </m:oMath>
-          </w:p>
-        </w:tc>
-      </w:tr>
-    </w:tbl>
     <w:p>
       <w:pPr>
         <w:pStyle w:val="BodyText"/>
+      </w:pPr>
+      <m:oMathPara>
+        <m:oMathParaPr>
+          <m:jc m:val="center"/>
+        </m:oMathParaPr>
+        <m:oMath>
+          <m:m>
+            <m:mPr>
+              <m:baseJc m:val="center"/>
+              <m:plcHide m:val="1"/>
+              <m:mcs>
+                <m:mc>
+                  <m:mcPr>
+                    <m:mcJc m:val="center"/>
+                    <m:count m:val="1"/>
+                  </m:mcPr>
+                </m:mc>
+                <m:mc>
+                  <m:mcPr>
+                    <m:mcJc m:val="center"/>
+                    <m:count m:val="1"/>
+                  </m:mcPr>
+                </m:mc>
+                <m:mc>
+                  <m:mcPr>
+                    <m:mcJc m:val="center"/>
+                    <m:count m:val="1"/>
+                  </m:mcPr>
+                </m:mc>
+                <m:mc>
+                  <m:mcPr>
+                    <m:mcJc m:val="center"/>
+                    <m:count m:val="1"/>
+                  </m:mcPr>
+                </m:mc>
+                <m:mc>
+                  <m:mcPr>
+                    <m:mcJc m:val="center"/>
+                    <m:count m:val="1"/>
+                  </m:mcPr>
+                </m:mc>
+              </m:mcs>
+            </m:mPr>
+            <m:mr>
+              <m:e>
+                <m:r>
+                  <m:t>P</m:t>
+                </m:r>
+              </m:e>
+              <m:e>
+                <m:r>
+                  <m:t>Q</m:t>
+                </m:r>
+              </m:e>
+              <m:e>
+                <m:r>
+                  <m:t>P</m:t>
+                </m:r>
+                <m:r>
+                  <m:rPr>
+                    <m:sty m:val="p"/>
+                  </m:rPr>
+                  <m:t>⇒</m:t>
+                </m:r>
+                <m:r>
+                  <m:t>Q</m:t>
+                </m:r>
+              </m:e>
+              <m:e>
+                <m:r>
+                  <m:rPr>
+                    <m:sty m:val="p"/>
+                  </m:rPr>
+                  <m:t>¬</m:t>
+                </m:r>
+                <m:r>
+                  <m:t>P</m:t>
+                </m:r>
+              </m:e>
+              <m:e>
+                <m:r>
+                  <m:rPr>
+                    <m:sty m:val="p"/>
+                  </m:rPr>
+                  <m:t>¬</m:t>
+                </m:r>
+                <m:r>
+                  <m:t>P</m:t>
+                </m:r>
+                <m:r>
+                  <m:t> </m:t>
+                </m:r>
+                <m:r>
+                  <m:rPr>
+                    <m:sty m:val="p"/>
+                  </m:rPr>
+                  <m:t>∨</m:t>
+                </m:r>
+                <m:r>
+                  <m:t>Q</m:t>
+                </m:r>
+              </m:e>
+            </m:mr>
+            <m:mr>
+              <m:e>
+                <m:r>
+                  <m:t>T</m:t>
+                </m:r>
+              </m:e>
+              <m:e>
+                <m:r>
+                  <m:t>T</m:t>
+                </m:r>
+              </m:e>
+              <m:e>
+                <m:r>
+                  <m:t>T</m:t>
+                </m:r>
+              </m:e>
+              <m:e>
+                <m:r>
+                  <m:t>F</m:t>
+                </m:r>
+              </m:e>
+              <m:e>
+                <m:r>
+                  <m:t>T</m:t>
+                </m:r>
+              </m:e>
+            </m:mr>
+            <m:mr>
+              <m:e>
+                <m:r>
+                  <m:t>T</m:t>
+                </m:r>
+              </m:e>
+              <m:e>
+                <m:r>
+                  <m:t>F</m:t>
+                </m:r>
+              </m:e>
+              <m:e>
+                <m:r>
+                  <m:t>F</m:t>
+                </m:r>
+              </m:e>
+              <m:e>
+                <m:r>
+                  <m:t>F</m:t>
+                </m:r>
+              </m:e>
+              <m:e>
+                <m:r>
+                  <m:t>F</m:t>
+                </m:r>
+              </m:e>
+            </m:mr>
+            <m:mr>
+              <m:e>
+                <m:r>
+                  <m:t>F</m:t>
+                </m:r>
+              </m:e>
+              <m:e>
+                <m:r>
+                  <m:t>T</m:t>
+                </m:r>
+              </m:e>
+              <m:e>
+                <m:r>
+                  <m:t>T</m:t>
+                </m:r>
+              </m:e>
+              <m:e>
+                <m:r>
+                  <m:t>T</m:t>
+                </m:r>
+              </m:e>
+              <m:e>
+                <m:r>
+                  <m:t>T</m:t>
+                </m:r>
+              </m:e>
+            </m:mr>
+            <m:mr>
+              <m:e>
+                <m:r>
+                  <m:t>F</m:t>
+                </m:r>
+              </m:e>
+              <m:e>
+                <m:r>
+                  <m:t>F</m:t>
+                </m:r>
+              </m:e>
+              <m:e>
+                <m:r>
+                  <m:t>T</m:t>
+                </m:r>
+              </m:e>
+              <m:e>
+                <m:r>
+                  <m:t>T</m:t>
+                </m:r>
+              </m:e>
+              <m:e>
+                <m:r>
+                  <m:t>T</m:t>
+                </m:r>
+              </m:e>
+            </m:mr>
+          </m:m>
+        </m:oMath>
+      </m:oMathPara>
+    </w:p>
+    <w:p>
+      <w:pPr>
+        <w:pStyle w:val="FirstParagraph"/>
       </w:pPr>
       <w:r>
         <w:t xml:space="preserve">Note that in this table, the</w:t>
@@ -2732,7 +2540,7 @@
         <w:t xml:space="preserve"> </w:t>
       </w:r>
       <w:r>
-        <w:t xml:space="preserve">Ideally, you’d separate the simple statements from the compound ones by use of a double vertical line. However, due to Markdown’s apparent lack of syntax for adding a double line, you’ll just have to imagine one there.</w:t>
+        <w:t xml:space="preserve">Ideally, you’d separate the simple statements from the compound ones by use of a double vertical line. However, due to Markdown’s apparent lack of syntax for adding a double line, you’ll just have to imagine one there. It does appear if you download the PDF version though.</w:t>
       </w:r>
     </w:p>
   </w:footnote>

</xml_diff>

<commit_message>
Week 1 Tutorials 2023
Addition of modified document
</commit_message>
<xml_diff>
--- a/Analysis Tutorials/MA10207T1/Tutorial1.docx
+++ b/Analysis Tutorials/MA10207T1/Tutorial1.docx
@@ -77,7 +77,7 @@
         <w:t xml:space="preserve"> </w:t>
       </w:r>
       <w:r>
-        <w:t xml:space="preserve">2022</w:t>
+        <w:t xml:space="preserve">2023</w:t>
       </w:r>
     </w:p>
     <w:sdt>
@@ -120,7 +120,7 @@
         <w:pStyle w:val="FirstParagraph"/>
       </w:pPr>
       <w:r>
-        <w:t xml:space="preserve">Here is the material to accompany the 1st Analysis Tutorial on the 10th October. Alternative formats can be downloaded by clicking the download icon at the top of the page. As usual, send comments and corrections to</w:t>
+        <w:t xml:space="preserve">Here is the material to accompany the Analysis tutorial in Week 1. Alternative formats can be downloaded by clicking the download icon at the top of the page. As usual, send comments and corrections to</w:t>
       </w:r>
       <w:r>
         <w:t xml:space="preserve"> </w:t>
@@ -2364,6 +2364,53 @@
         <w:t xml:space="preserve">! For the negation, just take it one step at a time, and apply the rules you’ve learnt this week.</w:t>
       </w:r>
     </w:p>
+    <w:p>
+      <w:pPr>
+        <w:numPr>
+          <w:ilvl w:val="0"/>
+          <w:numId w:val="1004"/>
+        </w:numPr>
+        <w:pStyle w:val="Compact"/>
+      </w:pPr>
+      <w:r>
+        <w:t xml:space="preserve">[H5.] Try rewriting</w:t>
+      </w:r>
+      <w:r>
+        <w:t xml:space="preserve"> </w:t>
+      </w:r>
+      <m:oMath>
+        <m:r>
+          <m:t>P</m:t>
+        </m:r>
+        <m:r>
+          <m:rPr>
+            <m:sty m:val="p"/>
+          </m:rPr>
+          <m:t>*</m:t>
+        </m:r>
+        <m:r>
+          <m:t>Q</m:t>
+        </m:r>
+      </m:oMath>
+      <w:r>
+        <w:t xml:space="preserve"> </w:t>
+      </w:r>
+      <w:r>
+        <w:t xml:space="preserve">in terms of the logical operators you’ve seen so far.</w:t>
+      </w:r>
+    </w:p>
+    <w:p>
+      <w:pPr>
+        <w:numPr>
+          <w:ilvl w:val="0"/>
+          <w:numId w:val="1004"/>
+        </w:numPr>
+        <w:pStyle w:val="Compact"/>
+      </w:pPr>
+      <w:r>
+        <w:t xml:space="preserve">[H6.] This is very similar to the second part of Homework Question 4, except the negations are a bit more tricky. Before proceeding, make sure you’re happy as to how to negate implications!</w:t>
+      </w:r>
+    </w:p>
     <w:bookmarkEnd w:id="35"/>
     <w:sectPr>
       <w:pgSz w:h="15840" w:w="12240"/>
@@ -2555,7 +2602,29 @@
         <w:t xml:space="preserve"> </w:t>
       </w:r>
       <w:r>
-        <w:t xml:space="preserve">Ideally, you’d separate the simple statements from the compound ones by use of a double vertical line. However, due to Markdown’s apparent lack of syntax for adding a double line, you’ll just have to imagine one there.</w:t>
+        <w:t xml:space="preserve">Ideally, you’d separate the simple statements (</w:t>
+      </w:r>
+      <m:oMath>
+        <m:r>
+          <m:t>P</m:t>
+        </m:r>
+      </m:oMath>
+      <w:r>
+        <w:t xml:space="preserve"> </w:t>
+      </w:r>
+      <w:r>
+        <w:t xml:space="preserve">and</w:t>
+      </w:r>
+      <w:r>
+        <w:t xml:space="preserve"> </w:t>
+      </w:r>
+      <m:oMath>
+        <m:r>
+          <m:t>Q</m:t>
+        </m:r>
+      </m:oMath>
+      <w:r>
+        <w:t xml:space="preserve">) from the compound ones by use of a double vertical line. However, due to Markdown’s apparent lack of syntax for adding a double line, you’ll just have to imagine one there.</w:t>
       </w:r>
     </w:p>
   </w:footnote>

</xml_diff>